<commit_message>
add forest plot and Phat stats
</commit_message>
<xml_diff>
--- a/results/analysis_2/Codebook for results_by_meta.docx
+++ b/results/analysis_2/Codebook for results_by_meta.docx
@@ -90,10 +90,7 @@
       </w:pPr>
       <w:proofErr w:type="spellStart"/>
       <w:r>
-        <w:t>Mhat.</w:t>
-      </w:r>
-      <w:r>
-        <w:t>worst</w:t>
+        <w:t>Mhat.worst</w:t>
       </w:r>
       <w:proofErr w:type="spellEnd"/>
       <w:r>
@@ -102,13 +99,7 @@
       <w:proofErr w:type="spellStart"/>
       <w:proofErr w:type="gramStart"/>
       <w:r>
-        <w:t>Mhat.</w:t>
-      </w:r>
-      <w:r>
-        <w:t>worst</w:t>
-      </w:r>
-      <w:r>
-        <w:t>.lo</w:t>
+        <w:t>Mhat.worst.lo</w:t>
       </w:r>
       <w:proofErr w:type="spellEnd"/>
       <w:proofErr w:type="gramEnd"/>
@@ -117,20 +108,11 @@
       </w:r>
       <w:proofErr w:type="spellStart"/>
       <w:r>
-        <w:t>Mhat.</w:t>
-      </w:r>
-      <w:r>
-        <w:t>worst</w:t>
-      </w:r>
-      <w:r>
-        <w:t>.hi</w:t>
-      </w:r>
-      <w:proofErr w:type="spellEnd"/>
-      <w:r>
-        <w:t>:</w:t>
-      </w:r>
-      <w:r>
-        <w:t xml:space="preserve"> Worst-case meta-analytic pooled point estimate within only </w:t>
+        <w:t>Mhat.worst.hi</w:t>
+      </w:r>
+      <w:proofErr w:type="spellEnd"/>
+      <w:r>
+        <w:t xml:space="preserve">: Worst-case meta-analytic pooled point estimate within only </w:t>
       </w:r>
       <w:proofErr w:type="spellStart"/>
       <w:r>
@@ -146,6 +128,18 @@
           <w:numId w:val="1"/>
         </w:numPr>
       </w:pPr>
+      <w:r>
+        <w:t>tau: Naïve heterogeneity estimate</w:t>
+      </w:r>
+    </w:p>
+    <w:p>
+      <w:pPr>
+        <w:pStyle w:val="ListParagraph"/>
+        <w:numPr>
+          <w:ilvl w:val="0"/>
+          <w:numId w:val="1"/>
+        </w:numPr>
+      </w:pPr>
       <w:proofErr w:type="spellStart"/>
       <w:proofErr w:type="gramStart"/>
       <w:r>
@@ -237,13 +231,7 @@
         </w:numPr>
       </w:pPr>
       <w:r>
-        <w:t xml:space="preserve">Sval.CI.0: </w:t>
-      </w:r>
-      <w:r>
-        <w:t xml:space="preserve">Amount of publication bias required to shift </w:t>
-      </w:r>
-      <w:r>
-        <w:t xml:space="preserve">CI limit of </w:t>
+        <w:t xml:space="preserve">Sval.CI.0: Amount of publication bias required to shift CI limit of </w:t>
       </w:r>
       <w:proofErr w:type="spellStart"/>
       <w:r>
@@ -285,18 +273,113 @@
       </w:r>
       <w:proofErr w:type="spellEnd"/>
       <w:r>
+        <w:t xml:space="preserve">: Amount of publication bias required to shift </w:t>
+      </w:r>
+      <w:proofErr w:type="spellStart"/>
+      <w:r>
+        <w:t>Mhat</w:t>
+      </w:r>
+      <w:proofErr w:type="spellEnd"/>
+      <w:r>
+        <w:t xml:space="preserve"> to </w:t>
+      </w:r>
+      <w:proofErr w:type="spellStart"/>
+      <w:r>
+        <w:t>Mhat.rep</w:t>
+      </w:r>
+      <w:proofErr w:type="spellEnd"/>
+    </w:p>
+    <w:p>
+      <w:pPr>
+        <w:pStyle w:val="ListParagraph"/>
+        <w:numPr>
+          <w:ilvl w:val="0"/>
+          <w:numId w:val="1"/>
+        </w:numPr>
+      </w:pPr>
+      <w:proofErr w:type="spellStart"/>
+      <w:r>
+        <w:t>Sval.rep.error</w:t>
+      </w:r>
+      <w:proofErr w:type="spellEnd"/>
+      <w:r>
+        <w:t xml:space="preserve">: Error message, if applicable, when trying to get </w:t>
+      </w:r>
+      <w:proofErr w:type="spellStart"/>
+      <w:r>
+        <w:t>Sval.rep</w:t>
+      </w:r>
+      <w:proofErr w:type="spellEnd"/>
+    </w:p>
+    <w:p>
+      <w:pPr>
+        <w:pStyle w:val="ListParagraph"/>
+        <w:numPr>
+          <w:ilvl w:val="0"/>
+          <w:numId w:val="1"/>
+        </w:numPr>
+      </w:pPr>
+      <w:proofErr w:type="spellStart"/>
+      <w:r>
+        <w:t>Pdisaffirm.ratio</w:t>
+      </w:r>
+      <w:proofErr w:type="spellEnd"/>
+      <w:r>
         <w:t xml:space="preserve">: </w:t>
       </w:r>
       <w:r>
-        <w:t xml:space="preserve">Amount of publication bias required to shift </w:t>
-      </w:r>
-      <w:proofErr w:type="spellStart"/>
-      <w:r>
-        <w:t>Mhat</w:t>
-      </w:r>
-      <w:proofErr w:type="spellEnd"/>
-      <w:r>
-        <w:t xml:space="preserve"> to </w:t>
+        <w:t xml:space="preserve">Of the </w:t>
+      </w:r>
+      <w:proofErr w:type="spellStart"/>
+      <w:r>
+        <w:t>nonaffirmative</w:t>
+      </w:r>
+      <w:proofErr w:type="spellEnd"/>
+      <w:r>
+        <w:t xml:space="preserve"> studies, ratio of (one-tailed p&gt;0.975</w:t>
+      </w:r>
+      <w:proofErr w:type="gramStart"/>
+      <w:r>
+        <w:t>) :</w:t>
+      </w:r>
+      <w:proofErr w:type="gramEnd"/>
+      <w:r>
+        <w:t xml:space="preserve"> (one-tailed p&lt;0.025) to help check for two-tailed selection </w:t>
+      </w:r>
+    </w:p>
+    <w:p>
+      <w:pPr>
+        <w:pStyle w:val="ListParagraph"/>
+        <w:numPr>
+          <w:ilvl w:val="0"/>
+          <w:numId w:val="1"/>
+        </w:numPr>
+      </w:pPr>
+      <w:proofErr w:type="spellStart"/>
+      <w:r>
+        <w:t>Phat.below</w:t>
+      </w:r>
+      <w:proofErr w:type="spellEnd"/>
+      <w:r>
+        <w:t xml:space="preserve">, </w:t>
+      </w:r>
+      <w:proofErr w:type="spellStart"/>
+      <w:proofErr w:type="gramStart"/>
+      <w:r>
+        <w:t>Phat.below.lo</w:t>
+      </w:r>
+      <w:proofErr w:type="spellEnd"/>
+      <w:proofErr w:type="gramEnd"/>
+      <w:r>
+        <w:t xml:space="preserve">, </w:t>
+      </w:r>
+      <w:proofErr w:type="spellStart"/>
+      <w:r>
+        <w:t>Phat.below.hi</w:t>
+      </w:r>
+      <w:proofErr w:type="spellEnd"/>
+      <w:r>
+        <w:t xml:space="preserve">: Estimated proportion of effects in naïve meta-analysis smaller than </w:t>
       </w:r>
       <w:proofErr w:type="spellStart"/>
       <w:r>
@@ -314,53 +397,14 @@
       </w:pPr>
       <w:proofErr w:type="spellStart"/>
       <w:r>
-        <w:t>Sval.rep.error</w:t>
-      </w:r>
-      <w:proofErr w:type="spellEnd"/>
-      <w:r>
-        <w:t xml:space="preserve">: </w:t>
-      </w:r>
-      <w:r>
-        <w:t xml:space="preserve">Error message, if applicable, when trying to get </w:t>
-      </w:r>
-      <w:proofErr w:type="spellStart"/>
-      <w:r>
-        <w:t>Sval.rep</w:t>
-      </w:r>
-      <w:proofErr w:type="spellEnd"/>
-    </w:p>
-    <w:p>
-      <w:pPr>
-        <w:pStyle w:val="ListParagraph"/>
-        <w:numPr>
-          <w:ilvl w:val="0"/>
-          <w:numId w:val="1"/>
-        </w:numPr>
-      </w:pPr>
-      <w:proofErr w:type="spellStart"/>
-      <w:r>
-        <w:t>Pdisaffirm.ratio</w:t>
-      </w:r>
-      <w:proofErr w:type="spellEnd"/>
-      <w:r>
-        <w:t xml:space="preserve">: </w:t>
-      </w:r>
-      <w:r>
-        <w:t xml:space="preserve">Of the </w:t>
-      </w:r>
-      <w:proofErr w:type="spellStart"/>
-      <w:r>
-        <w:t>nonaffirmative</w:t>
-      </w:r>
-      <w:proofErr w:type="spellEnd"/>
-      <w:r>
-        <w:t xml:space="preserve"> studies, ratio of (one-tailed p&gt;0.975) : (one-tailed p&lt;0.025) to help check for two-tailed selection</w:t>
+        <w:t>Phat.below.error</w:t>
+      </w:r>
+      <w:proofErr w:type="spellEnd"/>
+      <w:r>
+        <w:t>: Error message from the above</w:t>
       </w:r>
       <w:bookmarkStart w:id="0" w:name="_GoBack"/>
       <w:bookmarkEnd w:id="0"/>
-      <w:r>
-        <w:t xml:space="preserve"> </w:t>
-      </w:r>
     </w:p>
     <w:sectPr>
       <w:pgSz w:w="12240" w:h="15840"/>

</xml_diff>